<commit_message>
Update Problemi di Idrostatica
</commit_message>
<xml_diff>
--- a/Fisica 1/Idrostatica/Problemi_di_idrostatica.docx
+++ b/Fisica 1/Idrostatica/Problemi_di_idrostatica.docx
@@ -85,29 +85,7 @@
           <w:sz w:val="26"/>
           <w:szCs w:val="26"/>
         </w:rPr>
-        <w:t xml:space="preserve">Legge di </w:t>
-      </w:r>
-      <w:proofErr w:type="spellStart"/>
-      <w:r>
-        <w:rPr>
-          <w:rFonts w:ascii="Times New Roman" w:hAnsi="Times New Roman" w:cs="Times New Roman"/>
-          <w:b/>
-          <w:bCs/>
-          <w:sz w:val="26"/>
-          <w:szCs w:val="26"/>
-        </w:rPr>
-        <w:t>Stevino</w:t>
-      </w:r>
-      <w:proofErr w:type="spellEnd"/>
-      <w:r>
-        <w:rPr>
-          <w:rFonts w:ascii="Times New Roman" w:hAnsi="Times New Roman" w:cs="Times New Roman"/>
-          <w:b/>
-          <w:bCs/>
-          <w:sz w:val="26"/>
-          <w:szCs w:val="26"/>
-        </w:rPr>
-        <w:t xml:space="preserve"> (Stevin)</w:t>
+        <w:t>Legge di Stevino (Stevin)</w:t>
       </w:r>
     </w:p>
     <w:p>
@@ -190,15 +168,7 @@
             <w:sz w:val="24"/>
             <w:szCs w:val="24"/>
           </w:rPr>
-          <m:t>=</m:t>
-        </m:r>
-        <m:r>
-          <w:rPr>
-            <w:rFonts w:ascii="Cambria Math" w:hAnsi="Cambria Math" w:cs="Times New Roman"/>
-            <w:sz w:val="24"/>
-            <w:szCs w:val="24"/>
-          </w:rPr>
-          <m:t>500</m:t>
+          <m:t>=500</m:t>
         </m:r>
         <m:f>
           <m:fPr>
@@ -395,7 +365,6 @@
         </w:rPr>
         <w:t xml:space="preserve"> </w:t>
       </w:r>
-      <w:proofErr w:type="spellStart"/>
       <w:r>
         <w:rPr>
           <w:rFonts w:ascii="Times New Roman" w:eastAsiaTheme="minorEastAsia" w:hAnsi="Times New Roman" w:cs="Times New Roman"/>
@@ -411,17 +380,7 @@
           <w:szCs w:val="24"/>
           <w:vertAlign w:val="subscript"/>
         </w:rPr>
-        <w:t>atm</w:t>
-      </w:r>
-      <w:proofErr w:type="spellEnd"/>
-      <w:r>
-        <w:rPr>
-          <w:rFonts w:ascii="Times New Roman" w:eastAsiaTheme="minorEastAsia" w:hAnsi="Times New Roman" w:cs="Times New Roman"/>
-          <w:sz w:val="24"/>
-          <w:szCs w:val="24"/>
-          <w:vertAlign w:val="subscript"/>
-        </w:rPr>
-        <w:t xml:space="preserve"> </w:t>
+        <w:t xml:space="preserve">atm </w:t>
       </w:r>
       <w:r>
         <w:rPr>
@@ -800,23 +759,7 @@
           <w:sz w:val="25"/>
           <w:szCs w:val="25"/>
         </w:rPr>
-        <w:t>Problema I</w:t>
-      </w:r>
-      <w:r>
-        <w:rPr>
-          <w:rFonts w:ascii="Times New Roman" w:hAnsi="Times New Roman" w:cs="Times New Roman"/>
-          <w:sz w:val="25"/>
-          <w:szCs w:val="25"/>
-        </w:rPr>
-        <w:t>I</w:t>
-      </w:r>
-      <w:r>
-        <w:rPr>
-          <w:rFonts w:ascii="Times New Roman" w:hAnsi="Times New Roman" w:cs="Times New Roman"/>
-          <w:sz w:val="25"/>
-          <w:szCs w:val="25"/>
-        </w:rPr>
-        <w:t xml:space="preserve"> – Sistema idraulico</w:t>
+        <w:t>Problema II – Sistema idraulico</w:t>
       </w:r>
     </w:p>
     <w:p>
@@ -1105,7 +1048,6 @@
         </w:rPr>
         <w:t xml:space="preserve">; </w:t>
       </w:r>
-      <w:proofErr w:type="spellStart"/>
       <w:r>
         <w:rPr>
           <w:rFonts w:ascii="Times New Roman" w:hAnsi="Times New Roman" w:cs="Times New Roman"/>
@@ -1121,17 +1063,7 @@
           <w:szCs w:val="25"/>
           <w:vertAlign w:val="subscript"/>
         </w:rPr>
-        <w:t>Apparente</w:t>
-      </w:r>
-      <w:proofErr w:type="spellEnd"/>
-      <w:r>
-        <w:rPr>
-          <w:rFonts w:ascii="Times New Roman" w:hAnsi="Times New Roman" w:cs="Times New Roman"/>
-          <w:sz w:val="25"/>
-          <w:szCs w:val="25"/>
-          <w:vertAlign w:val="subscript"/>
-        </w:rPr>
-        <w:t xml:space="preserve"> </w:t>
+        <w:t xml:space="preserve">Apparente </w:t>
       </w:r>
       <w:r>
         <w:rPr>
@@ -1258,15 +1190,7 @@
           <w:sz w:val="24"/>
           <w:szCs w:val="24"/>
         </w:rPr>
-        <w:t>Approssima il risultato con le cifre significative.</w:t>
-      </w:r>
-      <w:r>
-        <w:rPr>
-          <w:rFonts w:ascii="Times New Roman" w:hAnsi="Times New Roman" w:cs="Times New Roman"/>
-          <w:sz w:val="24"/>
-          <w:szCs w:val="24"/>
-        </w:rPr>
-        <w:t xml:space="preserve"> </w:t>
+        <w:t xml:space="preserve">Approssima il risultato con le cifre significative. </w:t>
       </w:r>
     </w:p>
     <w:p>
@@ -1335,31 +1259,7 @@
           <w:sz w:val="25"/>
           <w:szCs w:val="25"/>
         </w:rPr>
-        <w:t xml:space="preserve">Problema II – </w:t>
-      </w:r>
-      <w:r>
-        <w:rPr>
-          <w:rFonts w:ascii="Times New Roman" w:hAnsi="Times New Roman" w:cs="Times New Roman"/>
-          <w:sz w:val="25"/>
-          <w:szCs w:val="25"/>
-        </w:rPr>
-        <w:t>Liquidi</w:t>
-      </w:r>
-      <w:r>
-        <w:rPr>
-          <w:rFonts w:ascii="Times New Roman" w:hAnsi="Times New Roman" w:cs="Times New Roman"/>
-          <w:sz w:val="25"/>
-          <w:szCs w:val="25"/>
-        </w:rPr>
-        <w:t xml:space="preserve"> </w:t>
-      </w:r>
-      <w:r>
-        <w:rPr>
-          <w:rFonts w:ascii="Times New Roman" w:hAnsi="Times New Roman" w:cs="Times New Roman"/>
-          <w:sz w:val="25"/>
-          <w:szCs w:val="25"/>
-        </w:rPr>
-        <w:t>immiscibili</w:t>
+        <w:t>Problema II – Liquidi immiscibili</w:t>
       </w:r>
     </w:p>
     <w:p>
@@ -1523,23 +1423,7 @@
             <w:sz w:val="24"/>
             <w:szCs w:val="24"/>
           </w:rPr>
-          <m:t>=</m:t>
-        </m:r>
-        <m:r>
-          <w:rPr>
-            <w:rFonts w:ascii="Cambria Math" w:hAnsi="Cambria Math" w:cs="Times New Roman"/>
-            <w:sz w:val="24"/>
-            <w:szCs w:val="24"/>
-          </w:rPr>
-          <m:t>8</m:t>
-        </m:r>
-        <m:r>
-          <w:rPr>
-            <w:rFonts w:ascii="Cambria Math" w:hAnsi="Cambria Math" w:cs="Times New Roman"/>
-            <w:sz w:val="24"/>
-            <w:szCs w:val="24"/>
-          </w:rPr>
-          <m:t>00</m:t>
+          <m:t>=800</m:t>
         </m:r>
         <m:f>
           <m:fPr>
@@ -1813,15 +1697,7 @@
           <w:sz w:val="24"/>
           <w:szCs w:val="24"/>
         </w:rPr>
-        <w:t xml:space="preserve">e e inferiore. Di quanto varia la pressione? </w:t>
-      </w:r>
-      <w:r>
-        <w:rPr>
-          <w:rFonts w:ascii="Times New Roman" w:hAnsi="Times New Roman" w:cs="Times New Roman"/>
-          <w:sz w:val="24"/>
-          <w:szCs w:val="24"/>
-        </w:rPr>
-        <w:t>Approssima il risultato con le cifre significative.</w:t>
+        <w:t>e e inferiore. Di quanto varia la pressione? Approssima il risultato con le cifre significative.</w:t>
       </w:r>
     </w:p>
     <w:p>
@@ -1872,23 +1748,7 @@
           <w:sz w:val="25"/>
           <w:szCs w:val="25"/>
         </w:rPr>
-        <w:t>Problema I</w:t>
-      </w:r>
-      <w:r>
-        <w:rPr>
-          <w:rFonts w:ascii="Times New Roman" w:hAnsi="Times New Roman" w:cs="Times New Roman"/>
-          <w:sz w:val="25"/>
-          <w:szCs w:val="25"/>
-        </w:rPr>
-        <w:t>I</w:t>
-      </w:r>
-      <w:r>
-        <w:rPr>
-          <w:rFonts w:ascii="Times New Roman" w:hAnsi="Times New Roman" w:cs="Times New Roman"/>
-          <w:sz w:val="25"/>
-          <w:szCs w:val="25"/>
-        </w:rPr>
-        <w:t xml:space="preserve"> – Freni idraulici</w:t>
+        <w:t>Problema II – Freni idraulici</w:t>
       </w:r>
     </w:p>
     <w:p>
@@ -1945,15 +1805,7 @@
           <w:sz w:val="24"/>
           <w:szCs w:val="24"/>
         </w:rPr>
-        <w:t xml:space="preserve"> E se invece il guidatore esercitasse una forza di 40 N sul pedale dell’auto? Di quanto varia la forza totale di frenata? </w:t>
-      </w:r>
-      <w:r>
-        <w:rPr>
-          <w:rFonts w:ascii="Times New Roman" w:hAnsi="Times New Roman" w:cs="Times New Roman"/>
-          <w:sz w:val="24"/>
-          <w:szCs w:val="24"/>
-        </w:rPr>
-        <w:t>Approssima il risultato con le cifre significative.</w:t>
+        <w:t xml:space="preserve"> E se invece il guidatore esercitasse una forza di 40 N sul pedale dell’auto? Di quanto varia la forza totale di frenata? Approssima il risultato con le cifre significative.</w:t>
       </w:r>
     </w:p>
     <w:p>
@@ -2200,15 +2052,7 @@
                 <w:sz w:val="24"/>
                 <w:szCs w:val="24"/>
               </w:rPr>
-              <m:t>acqua</m:t>
-            </m:r>
-            <m:r>
-              <w:rPr>
-                <w:rFonts w:ascii="Cambria Math" w:hAnsi="Cambria Math" w:cs="Times New Roman"/>
-                <w:sz w:val="24"/>
-                <w:szCs w:val="24"/>
-              </w:rPr>
-              <m:t>-marina</m:t>
+              <m:t>acqua-marina</m:t>
             </m:r>
           </m:sub>
         </m:sSub>
@@ -2218,23 +2062,7 @@
             <w:sz w:val="24"/>
             <w:szCs w:val="24"/>
           </w:rPr>
-          <m:t>=10</m:t>
-        </m:r>
-        <m:r>
-          <w:rPr>
-            <w:rFonts w:ascii="Cambria Math" w:hAnsi="Cambria Math" w:cs="Times New Roman"/>
-            <w:sz w:val="24"/>
-            <w:szCs w:val="24"/>
-          </w:rPr>
-          <m:t>3</m:t>
-        </m:r>
-        <m:r>
-          <w:rPr>
-            <w:rFonts w:ascii="Cambria Math" w:hAnsi="Cambria Math" w:cs="Times New Roman"/>
-            <w:sz w:val="24"/>
-            <w:szCs w:val="24"/>
-          </w:rPr>
-          <m:t>0</m:t>
+          <m:t>=1030</m:t>
         </m:r>
         <m:f>
           <m:fPr>
@@ -2299,15 +2127,7 @@
           <w:sz w:val="24"/>
           <w:szCs w:val="24"/>
         </w:rPr>
-        <w:t xml:space="preserve">) quale volume emerge? </w:t>
-      </w:r>
-      <w:r>
-        <w:rPr>
-          <w:rFonts w:ascii="Times New Roman" w:hAnsi="Times New Roman" w:cs="Times New Roman"/>
-          <w:sz w:val="24"/>
-          <w:szCs w:val="24"/>
-        </w:rPr>
-        <w:t>Approssima il risultato con le cifre significative.</w:t>
+        <w:t>) quale volume emerge? Approssima il risultato con le cifre significative.</w:t>
       </w:r>
     </w:p>
     <w:p>
@@ -2432,23 +2252,7 @@
             <w:sz w:val="24"/>
             <w:szCs w:val="24"/>
           </w:rPr>
-          <m:t>=1</m:t>
-        </m:r>
-        <m:r>
-          <w:rPr>
-            <w:rFonts w:ascii="Cambria Math" w:hAnsi="Cambria Math" w:cs="Times New Roman"/>
-            <w:sz w:val="24"/>
-            <w:szCs w:val="24"/>
-          </w:rPr>
-          <m:t>36</m:t>
-        </m:r>
-        <m:r>
-          <w:rPr>
-            <w:rFonts w:ascii="Cambria Math" w:hAnsi="Cambria Math" w:cs="Times New Roman"/>
-            <w:sz w:val="24"/>
-            <w:szCs w:val="24"/>
-          </w:rPr>
-          <m:t>00</m:t>
+          <m:t>=13600</m:t>
         </m:r>
         <m:f>
           <m:fPr>
@@ -2559,8 +2363,12 @@
       </w:r>
     </w:p>
     <w:sectPr>
-      <w:headerReference w:type="default" r:id="rId7"/>
-      <w:footerReference w:type="default" r:id="rId8"/>
+      <w:headerReference w:type="even" r:id="rId7"/>
+      <w:headerReference w:type="default" r:id="rId8"/>
+      <w:footerReference w:type="even" r:id="rId9"/>
+      <w:footerReference w:type="default" r:id="rId10"/>
+      <w:headerReference w:type="first" r:id="rId11"/>
+      <w:footerReference w:type="first" r:id="rId12"/>
       <w:pgSz w:w="11906" w:h="16838"/>
       <w:pgMar w:top="1417" w:right="1134" w:bottom="1134" w:left="1134" w:header="708" w:footer="708" w:gutter="0"/>
       <w:cols w:space="708"/>
@@ -2596,6 +2404,16 @@
 </file>
 
 <file path=word/footer1.xml><?xml version="1.0" encoding="utf-8"?>
+<w:ftr xmlns:wpc="http://schemas.microsoft.com/office/word/2010/wordprocessingCanvas" xmlns:cx="http://schemas.microsoft.com/office/drawing/2014/chartex" xmlns:cx1="http://schemas.microsoft.com/office/drawing/2015/9/8/chartex" xmlns:cx2="http://schemas.microsoft.com/office/drawing/2015/10/21/chartex" xmlns:cx3="http://schemas.microsoft.com/office/drawing/2016/5/9/chartex" xmlns:cx4="http://schemas.microsoft.com/office/drawing/2016/5/10/chartex" xmlns:cx5="http://schemas.microsoft.com/office/drawing/2016/5/11/chartex" xmlns:cx6="http://schemas.microsoft.com/office/drawing/2016/5/12/chartex" xmlns:cx7="http://schemas.microsoft.com/office/drawing/2016/5/13/chartex" xmlns:cx8="http://schemas.microsoft.com/office/drawing/2016/5/14/chartex" xmlns:mc="http://schemas.openxmlformats.org/markup-compatibility/2006" xmlns:aink="http://schemas.microsoft.com/office/drawing/2016/ink" xmlns:am3d="http://schemas.microsoft.com/office/drawing/2017/model3d" xmlns:o="urn:schemas-microsoft-com:office:office" xmlns:oel="http://schemas.microsoft.com/office/2019/extlst" xmlns:r="http://schemas.openxmlformats.org/officeDocument/2006/relationships" xmlns:m="http://schemas.openxmlformats.org/officeDocument/2006/math" xmlns:v="urn:schemas-microsoft-com:vml" xmlns:wp14="http://schemas.microsoft.com/office/word/2010/wordprocessingDrawing" xmlns:wp="http://schemas.openxmlformats.org/drawingml/2006/wordprocessingDrawing" xmlns:w10="urn:schemas-microsoft-com:office:word" xmlns:w="http://schemas.openxmlformats.org/wordprocessingml/2006/main" xmlns:w14="http://schemas.microsoft.com/office/word/2010/wordml" xmlns:w15="http://schemas.microsoft.com/office/word/2012/wordml" xmlns:w16cex="http://schemas.microsoft.com/office/word/2018/wordml/cex" xmlns:w16cid="http://schemas.microsoft.com/office/word/2016/wordml/cid" xmlns:w16="http://schemas.microsoft.com/office/word/2018/wordml" xmlns:w16du="http://schemas.microsoft.com/office/word/2023/wordml/word16du" xmlns:w16sdtdh="http://schemas.microsoft.com/office/word/2020/wordml/sdtdatahash" xmlns:w16sdtfl="http://schemas.microsoft.com/office/word/2024/wordml/sdtformatlock" xmlns:w16se="http://schemas.microsoft.com/office/word/2015/wordml/symex" xmlns:wpg="http://schemas.microsoft.com/office/word/2010/wordprocessingGroup" xmlns:wpi="http://schemas.microsoft.com/office/word/2010/wordprocessingInk" xmlns:wne="http://schemas.microsoft.com/office/word/2006/wordml" xmlns:wps="http://schemas.microsoft.com/office/word/2010/wordprocessingShape" mc:Ignorable="w14 w15 w16se w16cid w16 w16cex w16sdtdh w16sdtfl w16du wp14">
+  <w:p>
+    <w:pPr>
+      <w:pStyle w:val="Pidipagina"/>
+    </w:pPr>
+  </w:p>
+</w:ftr>
+</file>
+
+<file path=word/footer2.xml><?xml version="1.0" encoding="utf-8"?>
 <w:ftr xmlns:wpc="http://schemas.microsoft.com/office/word/2010/wordprocessingCanvas" xmlns:cx="http://schemas.microsoft.com/office/drawing/2014/chartex" xmlns:cx1="http://schemas.microsoft.com/office/drawing/2015/9/8/chartex" xmlns:cx2="http://schemas.microsoft.com/office/drawing/2015/10/21/chartex" xmlns:cx3="http://schemas.microsoft.com/office/drawing/2016/5/9/chartex" xmlns:cx4="http://schemas.microsoft.com/office/drawing/2016/5/10/chartex" xmlns:cx5="http://schemas.microsoft.com/office/drawing/2016/5/11/chartex" xmlns:cx6="http://schemas.microsoft.com/office/drawing/2016/5/12/chartex" xmlns:cx7="http://schemas.microsoft.com/office/drawing/2016/5/13/chartex" xmlns:cx8="http://schemas.microsoft.com/office/drawing/2016/5/14/chartex" xmlns:mc="http://schemas.openxmlformats.org/markup-compatibility/2006" xmlns:aink="http://schemas.microsoft.com/office/drawing/2016/ink" xmlns:am3d="http://schemas.microsoft.com/office/drawing/2017/model3d" xmlns:o="urn:schemas-microsoft-com:office:office" xmlns:oel="http://schemas.microsoft.com/office/2019/extlst" xmlns:r="http://schemas.openxmlformats.org/officeDocument/2006/relationships" xmlns:m="http://schemas.openxmlformats.org/officeDocument/2006/math" xmlns:v="urn:schemas-microsoft-com:vml" xmlns:wp14="http://schemas.microsoft.com/office/word/2010/wordprocessingDrawing" xmlns:wp="http://schemas.openxmlformats.org/drawingml/2006/wordprocessingDrawing" xmlns:w10="urn:schemas-microsoft-com:office:word" xmlns:w="http://schemas.openxmlformats.org/wordprocessingml/2006/main" xmlns:w14="http://schemas.microsoft.com/office/word/2010/wordml" xmlns:w15="http://schemas.microsoft.com/office/word/2012/wordml" xmlns:w16cex="http://schemas.microsoft.com/office/word/2018/wordml/cex" xmlns:w16cid="http://schemas.microsoft.com/office/word/2016/wordml/cid" xmlns:w16="http://schemas.microsoft.com/office/word/2018/wordml" xmlns:w16du="http://schemas.microsoft.com/office/word/2023/wordml/word16du" xmlns:w16sdtdh="http://schemas.microsoft.com/office/word/2020/wordml/sdtdatahash" xmlns:w16sdtfl="http://schemas.microsoft.com/office/word/2024/wordml/sdtformatlock" xmlns:w16se="http://schemas.microsoft.com/office/word/2015/wordml/symex" xmlns:wpg="http://schemas.microsoft.com/office/word/2010/wordprocessingGroup" xmlns:wpi="http://schemas.microsoft.com/office/word/2010/wordprocessingInk" xmlns:wne="http://schemas.microsoft.com/office/word/2006/wordml" xmlns:wps="http://schemas.microsoft.com/office/word/2010/wordprocessingShape" mc:Ignorable="w14 w15 w16se w16cid w16 w16cex w16sdtdh w16sdtfl w16du wp14">
   <w:p>
     <w:pPr>
@@ -2711,6 +2529,16 @@
 </w:ftr>
 </file>
 
+<file path=word/footer3.xml><?xml version="1.0" encoding="utf-8"?>
+<w:ftr xmlns:wpc="http://schemas.microsoft.com/office/word/2010/wordprocessingCanvas" xmlns:cx="http://schemas.microsoft.com/office/drawing/2014/chartex" xmlns:cx1="http://schemas.microsoft.com/office/drawing/2015/9/8/chartex" xmlns:cx2="http://schemas.microsoft.com/office/drawing/2015/10/21/chartex" xmlns:cx3="http://schemas.microsoft.com/office/drawing/2016/5/9/chartex" xmlns:cx4="http://schemas.microsoft.com/office/drawing/2016/5/10/chartex" xmlns:cx5="http://schemas.microsoft.com/office/drawing/2016/5/11/chartex" xmlns:cx6="http://schemas.microsoft.com/office/drawing/2016/5/12/chartex" xmlns:cx7="http://schemas.microsoft.com/office/drawing/2016/5/13/chartex" xmlns:cx8="http://schemas.microsoft.com/office/drawing/2016/5/14/chartex" xmlns:mc="http://schemas.openxmlformats.org/markup-compatibility/2006" xmlns:aink="http://schemas.microsoft.com/office/drawing/2016/ink" xmlns:am3d="http://schemas.microsoft.com/office/drawing/2017/model3d" xmlns:o="urn:schemas-microsoft-com:office:office" xmlns:oel="http://schemas.microsoft.com/office/2019/extlst" xmlns:r="http://schemas.openxmlformats.org/officeDocument/2006/relationships" xmlns:m="http://schemas.openxmlformats.org/officeDocument/2006/math" xmlns:v="urn:schemas-microsoft-com:vml" xmlns:wp14="http://schemas.microsoft.com/office/word/2010/wordprocessingDrawing" xmlns:wp="http://schemas.openxmlformats.org/drawingml/2006/wordprocessingDrawing" xmlns:w10="urn:schemas-microsoft-com:office:word" xmlns:w="http://schemas.openxmlformats.org/wordprocessingml/2006/main" xmlns:w14="http://schemas.microsoft.com/office/word/2010/wordml" xmlns:w15="http://schemas.microsoft.com/office/word/2012/wordml" xmlns:w16cex="http://schemas.microsoft.com/office/word/2018/wordml/cex" xmlns:w16cid="http://schemas.microsoft.com/office/word/2016/wordml/cid" xmlns:w16="http://schemas.microsoft.com/office/word/2018/wordml" xmlns:w16du="http://schemas.microsoft.com/office/word/2023/wordml/word16du" xmlns:w16sdtdh="http://schemas.microsoft.com/office/word/2020/wordml/sdtdatahash" xmlns:w16sdtfl="http://schemas.microsoft.com/office/word/2024/wordml/sdtformatlock" xmlns:w16se="http://schemas.microsoft.com/office/word/2015/wordml/symex" xmlns:wpg="http://schemas.microsoft.com/office/word/2010/wordprocessingGroup" xmlns:wpi="http://schemas.microsoft.com/office/word/2010/wordprocessingInk" xmlns:wne="http://schemas.microsoft.com/office/word/2006/wordml" xmlns:wps="http://schemas.microsoft.com/office/word/2010/wordprocessingShape" mc:Ignorable="w14 w15 w16se w16cid w16 w16cex w16sdtdh w16sdtfl w16du wp14">
+  <w:p>
+    <w:pPr>
+      <w:pStyle w:val="Pidipagina"/>
+    </w:pPr>
+  </w:p>
+</w:ftr>
+</file>
+
 <file path=word/footnotes.xml><?xml version="1.0" encoding="utf-8"?>
 <w:footnotes xmlns:wpc="http://schemas.microsoft.com/office/word/2010/wordprocessingCanvas" xmlns:cx="http://schemas.microsoft.com/office/drawing/2014/chartex" xmlns:cx1="http://schemas.microsoft.com/office/drawing/2015/9/8/chartex" xmlns:cx2="http://schemas.microsoft.com/office/drawing/2015/10/21/chartex" xmlns:cx3="http://schemas.microsoft.com/office/drawing/2016/5/9/chartex" xmlns:cx4="http://schemas.microsoft.com/office/drawing/2016/5/10/chartex" xmlns:cx5="http://schemas.microsoft.com/office/drawing/2016/5/11/chartex" xmlns:cx6="http://schemas.microsoft.com/office/drawing/2016/5/12/chartex" xmlns:cx7="http://schemas.microsoft.com/office/drawing/2016/5/13/chartex" xmlns:cx8="http://schemas.microsoft.com/office/drawing/2016/5/14/chartex" xmlns:mc="http://schemas.openxmlformats.org/markup-compatibility/2006" xmlns:aink="http://schemas.microsoft.com/office/drawing/2016/ink" xmlns:am3d="http://schemas.microsoft.com/office/drawing/2017/model3d" xmlns:o="urn:schemas-microsoft-com:office:office" xmlns:oel="http://schemas.microsoft.com/office/2019/extlst" xmlns:r="http://schemas.openxmlformats.org/officeDocument/2006/relationships" xmlns:m="http://schemas.openxmlformats.org/officeDocument/2006/math" xmlns:v="urn:schemas-microsoft-com:vml" xmlns:wp14="http://schemas.microsoft.com/office/word/2010/wordprocessingDrawing" xmlns:wp="http://schemas.openxmlformats.org/drawingml/2006/wordprocessingDrawing" xmlns:w10="urn:schemas-microsoft-com:office:word" xmlns:w="http://schemas.openxmlformats.org/wordprocessingml/2006/main" xmlns:w14="http://schemas.microsoft.com/office/word/2010/wordml" xmlns:w15="http://schemas.microsoft.com/office/word/2012/wordml" xmlns:w16cex="http://schemas.microsoft.com/office/word/2018/wordml/cex" xmlns:w16cid="http://schemas.microsoft.com/office/word/2016/wordml/cid" xmlns:w16="http://schemas.microsoft.com/office/word/2018/wordml" xmlns:w16du="http://schemas.microsoft.com/office/word/2023/wordml/word16du" xmlns:w16sdtdh="http://schemas.microsoft.com/office/word/2020/wordml/sdtdatahash" xmlns:w16sdtfl="http://schemas.microsoft.com/office/word/2024/wordml/sdtformatlock" xmlns:w16se="http://schemas.microsoft.com/office/word/2015/wordml/symex" xmlns:wpg="http://schemas.microsoft.com/office/word/2010/wordprocessingGroup" xmlns:wpi="http://schemas.microsoft.com/office/word/2010/wordprocessingInk" xmlns:wne="http://schemas.microsoft.com/office/word/2006/wordml" xmlns:wps="http://schemas.microsoft.com/office/word/2010/wordprocessingShape" mc:Ignorable="w14 w15 w16se w16cid w16 w16cex w16sdtdh w16sdtfl w16du wp14">
   <w:footnote w:type="separator" w:id="-1">
@@ -2737,6 +2565,16 @@
 </file>
 
 <file path=word/header1.xml><?xml version="1.0" encoding="utf-8"?>
+<w:hdr xmlns:wpc="http://schemas.microsoft.com/office/word/2010/wordprocessingCanvas" xmlns:cx="http://schemas.microsoft.com/office/drawing/2014/chartex" xmlns:cx1="http://schemas.microsoft.com/office/drawing/2015/9/8/chartex" xmlns:cx2="http://schemas.microsoft.com/office/drawing/2015/10/21/chartex" xmlns:cx3="http://schemas.microsoft.com/office/drawing/2016/5/9/chartex" xmlns:cx4="http://schemas.microsoft.com/office/drawing/2016/5/10/chartex" xmlns:cx5="http://schemas.microsoft.com/office/drawing/2016/5/11/chartex" xmlns:cx6="http://schemas.microsoft.com/office/drawing/2016/5/12/chartex" xmlns:cx7="http://schemas.microsoft.com/office/drawing/2016/5/13/chartex" xmlns:cx8="http://schemas.microsoft.com/office/drawing/2016/5/14/chartex" xmlns:mc="http://schemas.openxmlformats.org/markup-compatibility/2006" xmlns:aink="http://schemas.microsoft.com/office/drawing/2016/ink" xmlns:am3d="http://schemas.microsoft.com/office/drawing/2017/model3d" xmlns:o="urn:schemas-microsoft-com:office:office" xmlns:oel="http://schemas.microsoft.com/office/2019/extlst" xmlns:r="http://schemas.openxmlformats.org/officeDocument/2006/relationships" xmlns:m="http://schemas.openxmlformats.org/officeDocument/2006/math" xmlns:v="urn:schemas-microsoft-com:vml" xmlns:wp14="http://schemas.microsoft.com/office/word/2010/wordprocessingDrawing" xmlns:wp="http://schemas.openxmlformats.org/drawingml/2006/wordprocessingDrawing" xmlns:w10="urn:schemas-microsoft-com:office:word" xmlns:w="http://schemas.openxmlformats.org/wordprocessingml/2006/main" xmlns:w14="http://schemas.microsoft.com/office/word/2010/wordml" xmlns:w15="http://schemas.microsoft.com/office/word/2012/wordml" xmlns:w16cex="http://schemas.microsoft.com/office/word/2018/wordml/cex" xmlns:w16cid="http://schemas.microsoft.com/office/word/2016/wordml/cid" xmlns:w16="http://schemas.microsoft.com/office/word/2018/wordml" xmlns:w16du="http://schemas.microsoft.com/office/word/2023/wordml/word16du" xmlns:w16sdtdh="http://schemas.microsoft.com/office/word/2020/wordml/sdtdatahash" xmlns:w16sdtfl="http://schemas.microsoft.com/office/word/2024/wordml/sdtformatlock" xmlns:w16se="http://schemas.microsoft.com/office/word/2015/wordml/symex" xmlns:wpg="http://schemas.microsoft.com/office/word/2010/wordprocessingGroup" xmlns:wpi="http://schemas.microsoft.com/office/word/2010/wordprocessingInk" xmlns:wne="http://schemas.microsoft.com/office/word/2006/wordml" xmlns:wps="http://schemas.microsoft.com/office/word/2010/wordprocessingShape" mc:Ignorable="w14 w15 w16se w16cid w16 w16cex w16sdtdh w16sdtfl w16du wp14">
+  <w:p>
+    <w:pPr>
+      <w:pStyle w:val="Intestazione"/>
+    </w:pPr>
+  </w:p>
+</w:hdr>
+</file>
+
+<file path=word/header2.xml><?xml version="1.0" encoding="utf-8"?>
 <w:hdr xmlns:wpc="http://schemas.microsoft.com/office/word/2010/wordprocessingCanvas" xmlns:cx="http://schemas.microsoft.com/office/drawing/2014/chartex" xmlns:cx1="http://schemas.microsoft.com/office/drawing/2015/9/8/chartex" xmlns:cx2="http://schemas.microsoft.com/office/drawing/2015/10/21/chartex" xmlns:cx3="http://schemas.microsoft.com/office/drawing/2016/5/9/chartex" xmlns:cx4="http://schemas.microsoft.com/office/drawing/2016/5/10/chartex" xmlns:cx5="http://schemas.microsoft.com/office/drawing/2016/5/11/chartex" xmlns:cx6="http://schemas.microsoft.com/office/drawing/2016/5/12/chartex" xmlns:cx7="http://schemas.microsoft.com/office/drawing/2016/5/13/chartex" xmlns:cx8="http://schemas.microsoft.com/office/drawing/2016/5/14/chartex" xmlns:mc="http://schemas.openxmlformats.org/markup-compatibility/2006" xmlns:aink="http://schemas.microsoft.com/office/drawing/2016/ink" xmlns:am3d="http://schemas.microsoft.com/office/drawing/2017/model3d" xmlns:o="urn:schemas-microsoft-com:office:office" xmlns:oel="http://schemas.microsoft.com/office/2019/extlst" xmlns:r="http://schemas.openxmlformats.org/officeDocument/2006/relationships" xmlns:m="http://schemas.openxmlformats.org/officeDocument/2006/math" xmlns:v="urn:schemas-microsoft-com:vml" xmlns:wp14="http://schemas.microsoft.com/office/word/2010/wordprocessingDrawing" xmlns:wp="http://schemas.openxmlformats.org/drawingml/2006/wordprocessingDrawing" xmlns:w10="urn:schemas-microsoft-com:office:word" xmlns:w="http://schemas.openxmlformats.org/wordprocessingml/2006/main" xmlns:w14="http://schemas.microsoft.com/office/word/2010/wordml" xmlns:w15="http://schemas.microsoft.com/office/word/2012/wordml" xmlns:w16cex="http://schemas.microsoft.com/office/word/2018/wordml/cex" xmlns:w16cid="http://schemas.microsoft.com/office/word/2016/wordml/cid" xmlns:w16="http://schemas.microsoft.com/office/word/2018/wordml" xmlns:w16du="http://schemas.microsoft.com/office/word/2023/wordml/word16du" xmlns:w16sdtdh="http://schemas.microsoft.com/office/word/2020/wordml/sdtdatahash" xmlns:w16sdtfl="http://schemas.microsoft.com/office/word/2024/wordml/sdtformatlock" xmlns:w16se="http://schemas.microsoft.com/office/word/2015/wordml/symex" xmlns:wpg="http://schemas.microsoft.com/office/word/2010/wordprocessingGroup" xmlns:wpi="http://schemas.microsoft.com/office/word/2010/wordprocessingInk" xmlns:wne="http://schemas.microsoft.com/office/word/2006/wordml" xmlns:wps="http://schemas.microsoft.com/office/word/2010/wordprocessingShape" mc:Ignorable="w14 w15 w16se w16cid w16 w16cex w16sdtdh w16sdtfl w16du wp14">
   <w:p>
     <w:pPr>
@@ -2790,6 +2628,14 @@
       </w:rPr>
       <w:tab/>
     </w:r>
+    <w:r>
+      <w:rPr>
+        <w:rFonts w:ascii="Times New Roman" w:hAnsi="Times New Roman" w:cs="Times New Roman"/>
+        <w:sz w:val="24"/>
+        <w:szCs w:val="24"/>
+      </w:rPr>
+      <w:t>Idrostatica</w:t>
+    </w:r>
   </w:p>
   <w:p>
     <w:pPr>
@@ -2812,6 +2658,16 @@
         <w:sz w:val="10"/>
         <w:szCs w:val="10"/>
       </w:rPr>
+    </w:pPr>
+  </w:p>
+</w:hdr>
+</file>
+
+<file path=word/header3.xml><?xml version="1.0" encoding="utf-8"?>
+<w:hdr xmlns:wpc="http://schemas.microsoft.com/office/word/2010/wordprocessingCanvas" xmlns:cx="http://schemas.microsoft.com/office/drawing/2014/chartex" xmlns:cx1="http://schemas.microsoft.com/office/drawing/2015/9/8/chartex" xmlns:cx2="http://schemas.microsoft.com/office/drawing/2015/10/21/chartex" xmlns:cx3="http://schemas.microsoft.com/office/drawing/2016/5/9/chartex" xmlns:cx4="http://schemas.microsoft.com/office/drawing/2016/5/10/chartex" xmlns:cx5="http://schemas.microsoft.com/office/drawing/2016/5/11/chartex" xmlns:cx6="http://schemas.microsoft.com/office/drawing/2016/5/12/chartex" xmlns:cx7="http://schemas.microsoft.com/office/drawing/2016/5/13/chartex" xmlns:cx8="http://schemas.microsoft.com/office/drawing/2016/5/14/chartex" xmlns:mc="http://schemas.openxmlformats.org/markup-compatibility/2006" xmlns:aink="http://schemas.microsoft.com/office/drawing/2016/ink" xmlns:am3d="http://schemas.microsoft.com/office/drawing/2017/model3d" xmlns:o="urn:schemas-microsoft-com:office:office" xmlns:oel="http://schemas.microsoft.com/office/2019/extlst" xmlns:r="http://schemas.openxmlformats.org/officeDocument/2006/relationships" xmlns:m="http://schemas.openxmlformats.org/officeDocument/2006/math" xmlns:v="urn:schemas-microsoft-com:vml" xmlns:wp14="http://schemas.microsoft.com/office/word/2010/wordprocessingDrawing" xmlns:wp="http://schemas.openxmlformats.org/drawingml/2006/wordprocessingDrawing" xmlns:w10="urn:schemas-microsoft-com:office:word" xmlns:w="http://schemas.openxmlformats.org/wordprocessingml/2006/main" xmlns:w14="http://schemas.microsoft.com/office/word/2010/wordml" xmlns:w15="http://schemas.microsoft.com/office/word/2012/wordml" xmlns:w16cex="http://schemas.microsoft.com/office/word/2018/wordml/cex" xmlns:w16cid="http://schemas.microsoft.com/office/word/2016/wordml/cid" xmlns:w16="http://schemas.microsoft.com/office/word/2018/wordml" xmlns:w16du="http://schemas.microsoft.com/office/word/2023/wordml/word16du" xmlns:w16sdtdh="http://schemas.microsoft.com/office/word/2020/wordml/sdtdatahash" xmlns:w16sdtfl="http://schemas.microsoft.com/office/word/2024/wordml/sdtformatlock" xmlns:w16se="http://schemas.microsoft.com/office/word/2015/wordml/symex" xmlns:wpg="http://schemas.microsoft.com/office/word/2010/wordprocessingGroup" xmlns:wpi="http://schemas.microsoft.com/office/word/2010/wordprocessingInk" xmlns:wne="http://schemas.microsoft.com/office/word/2006/wordml" xmlns:wps="http://schemas.microsoft.com/office/word/2010/wordprocessingShape" mc:Ignorable="w14 w15 w16se w16cid w16 w16cex w16sdtdh w16sdtfl w16du wp14">
+  <w:p>
+    <w:pPr>
+      <w:pStyle w:val="Intestazione"/>
     </w:pPr>
   </w:p>
 </w:hdr>
@@ -3514,6 +3370,7 @@
   <w:style w:type="character" w:default="1" w:styleId="Carpredefinitoparagrafo">
     <w:name w:val="Default Paragraph Font"/>
     <w:uiPriority w:val="1"/>
+    <w:semiHidden/>
     <w:unhideWhenUsed/>
   </w:style>
   <w:style w:type="table" w:default="1" w:styleId="Tabellanormale">

</xml_diff>